<commit_message>
#Done 2.1 - after Eric feedback
</commit_message>
<xml_diff>
--- a/docs/guides/Guide_Uses.docx
+++ b/docs/guides/Guide_Uses.docx
@@ -2299,10 +2299,10 @@
         </w:rPr>
         <w:lastRenderedPageBreak/>
         <w:drawing>
-          <wp:inline distT="0" distB="0" distL="0" distR="0" wp14:anchorId="6C0C47C7" wp14:editId="16AA0B6D">
-            <wp:extent cx="9333825" cy="4381500"/>
+          <wp:inline distT="0" distB="0" distL="0" distR="0" wp14:anchorId="208B6523" wp14:editId="6AFFE030">
+            <wp:extent cx="8863330" cy="4244975"/>
             <wp:effectExtent l="0" t="0" r="0" b="0"/>
-            <wp:docPr id="8" name="Picture 8"/>
+            <wp:docPr id="23" name="Picture 23"/>
             <wp:cNvGraphicFramePr>
               <a:graphicFrameLocks xmlns:a="http://schemas.openxmlformats.org/drawingml/2006/main" noChangeAspect="1"/>
             </wp:cNvGraphicFramePr>
@@ -2310,13 +2310,13 @@
               <a:graphicData uri="http://schemas.openxmlformats.org/drawingml/2006/picture">
                 <pic:pic xmlns:pic="http://schemas.openxmlformats.org/drawingml/2006/picture">
                   <pic:nvPicPr>
-                    <pic:cNvPr id="0" name="Picture 16"/>
+                    <pic:cNvPr id="0" name="Picture 6"/>
                     <pic:cNvPicPr>
                       <a:picLocks noChangeAspect="1" noChangeArrowheads="1"/>
                     </pic:cNvPicPr>
                   </pic:nvPicPr>
                   <pic:blipFill>
-                    <a:blip r:embed="rId14" cstate="print">
+                    <a:blip r:embed="rId14">
                       <a:extLst>
                         <a:ext uri="{28A0092B-C50C-407E-A947-70E740481C1C}">
                           <a14:useLocalDpi xmlns:a14="http://schemas.microsoft.com/office/drawing/2010/main" val="0"/>
@@ -2331,7 +2331,7 @@
                   <pic:spPr bwMode="auto">
                     <a:xfrm>
                       <a:off x="0" y="0"/>
-                      <a:ext cx="9352167" cy="4390110"/>
+                      <a:ext cx="8863330" cy="4244975"/>
                     </a:xfrm>
                     <a:prstGeom prst="rect">
                       <a:avLst/>
@@ -2791,10 +2791,10 @@
         </w:rPr>
         <w:lastRenderedPageBreak/>
         <w:drawing>
-          <wp:inline distT="0" distB="0" distL="0" distR="0" wp14:anchorId="75B980AF" wp14:editId="246B94F8">
-            <wp:extent cx="8863330" cy="3747770"/>
+          <wp:inline distT="0" distB="0" distL="0" distR="0" wp14:anchorId="1F8E2701" wp14:editId="30B45D67">
+            <wp:extent cx="8863330" cy="3832225"/>
             <wp:effectExtent l="0" t="0" r="0" b="0"/>
-            <wp:docPr id="47" name="Picture 47"/>
+            <wp:docPr id="32" name="Picture 32"/>
             <wp:cNvGraphicFramePr>
               <a:graphicFrameLocks xmlns:a="http://schemas.openxmlformats.org/drawingml/2006/main" noChangeAspect="1"/>
             </wp:cNvGraphicFramePr>
@@ -2802,7 +2802,7 @@
               <a:graphicData uri="http://schemas.openxmlformats.org/drawingml/2006/picture">
                 <pic:pic xmlns:pic="http://schemas.openxmlformats.org/drawingml/2006/picture">
                   <pic:nvPicPr>
-                    <pic:cNvPr id="0" name="Picture 40"/>
+                    <pic:cNvPr id="0" name="Picture 8"/>
                     <pic:cNvPicPr>
                       <a:picLocks noChangeAspect="1" noChangeArrowheads="1"/>
                     </pic:cNvPicPr>
@@ -2823,7 +2823,7 @@
                   <pic:spPr bwMode="auto">
                     <a:xfrm>
                       <a:off x="0" y="0"/>
-                      <a:ext cx="8863330" cy="3747770"/>
+                      <a:ext cx="8863330" cy="3832225"/>
                     </a:xfrm>
                     <a:prstGeom prst="rect">
                       <a:avLst/>
@@ -3099,55 +3099,29 @@
     </w:p>
     <w:p>
       <w:pPr>
-        <w:rPr>
-          <w:b/>
-        </w:rPr>
-      </w:pPr>
-      <w:r>
-        <w:rPr>
-          <w:b/>
-        </w:rPr>
-        <w:br w:type="page"/>
-      </w:r>
-    </w:p>
-    <w:p>
-      <w:pPr>
-        <w:spacing w:line="360" w:lineRule="auto"/>
-        <w:ind w:left="198" w:firstLine="522"/>
-        <w:jc w:val="both"/>
-        <w:rPr>
-          <w:b/>
-        </w:rPr>
-      </w:pPr>
-      <w:r>
-        <w:rPr>
-          <w:b/>
+        <w:ind w:firstLine="630"/>
+      </w:pPr>
+      <w:r>
+        <w:t xml:space="preserve">(15) </w:t>
+      </w:r>
+      <w:r>
+        <w:t>– the total records.</w:t>
+      </w:r>
+    </w:p>
+    <w:p>
+      <w:pPr>
+        <w:ind w:firstLine="630"/>
+      </w:pPr>
+      <w:r>
+        <w:rPr>
+          <w:noProof/>
         </w:rPr>
         <w:lastRenderedPageBreak/>
-        <w:t>TAB AUTHORIZATIONS</w:t>
-      </w:r>
-      <w:r>
-        <w:rPr>
-          <w:b/>
-        </w:rPr>
-        <w:t>:</w:t>
-      </w:r>
-    </w:p>
-    <w:p>
-      <w:pPr>
-        <w:spacing w:line="360" w:lineRule="auto"/>
-        <w:ind w:left="198"/>
-        <w:jc w:val="both"/>
-      </w:pPr>
-      <w:r>
-        <w:rPr>
-          <w:noProof/>
-        </w:rPr>
         <w:drawing>
-          <wp:inline distT="0" distB="0" distL="0" distR="0" wp14:anchorId="69A1CE83" wp14:editId="31FC35D8">
-            <wp:extent cx="8863330" cy="4192905"/>
+          <wp:inline distT="0" distB="0" distL="0" distR="0" wp14:anchorId="3FA0479C" wp14:editId="470A850A">
+            <wp:extent cx="8863330" cy="3832225"/>
             <wp:effectExtent l="0" t="0" r="0" b="0"/>
-            <wp:docPr id="44" name="Picture 44"/>
+            <wp:docPr id="39" name="Picture 39"/>
             <wp:cNvGraphicFramePr>
               <a:graphicFrameLocks xmlns:a="http://schemas.openxmlformats.org/drawingml/2006/main" noChangeAspect="1"/>
             </wp:cNvGraphicFramePr>
@@ -3155,7 +3129,95 @@
               <a:graphicData uri="http://schemas.openxmlformats.org/drawingml/2006/picture">
                 <pic:pic xmlns:pic="http://schemas.openxmlformats.org/drawingml/2006/picture">
                   <pic:nvPicPr>
-                    <pic:cNvPr id="0" name="Picture 34"/>
+                    <pic:cNvPr id="0" name="Picture 10"/>
+                    <pic:cNvPicPr>
+                      <a:picLocks noChangeAspect="1" noChangeArrowheads="1"/>
+                    </pic:cNvPicPr>
+                  </pic:nvPicPr>
+                  <pic:blipFill>
+                    <a:blip r:embed="rId18">
+                      <a:extLst>
+                        <a:ext uri="{28A0092B-C50C-407E-A947-70E740481C1C}">
+                          <a14:useLocalDpi xmlns:a14="http://schemas.microsoft.com/office/drawing/2010/main" val="0"/>
+                        </a:ext>
+                      </a:extLst>
+                    </a:blip>
+                    <a:srcRect/>
+                    <a:stretch>
+                      <a:fillRect/>
+                    </a:stretch>
+                  </pic:blipFill>
+                  <pic:spPr bwMode="auto">
+                    <a:xfrm>
+                      <a:off x="0" y="0"/>
+                      <a:ext cx="8863330" cy="3832225"/>
+                    </a:xfrm>
+                    <a:prstGeom prst="rect">
+                      <a:avLst/>
+                    </a:prstGeom>
+                    <a:noFill/>
+                    <a:ln>
+                      <a:noFill/>
+                    </a:ln>
+                  </pic:spPr>
+                </pic:pic>
+              </a:graphicData>
+            </a:graphic>
+          </wp:inline>
+        </w:drawing>
+      </w:r>
+    </w:p>
+    <w:p>
+      <w:r>
+        <w:br w:type="page"/>
+      </w:r>
+    </w:p>
+    <w:p>
+      <w:pPr>
+        <w:spacing w:line="360" w:lineRule="auto"/>
+        <w:ind w:firstLine="198"/>
+        <w:jc w:val="both"/>
+        <w:rPr>
+          <w:b/>
+        </w:rPr>
+      </w:pPr>
+      <w:r>
+        <w:rPr>
+          <w:b/>
+        </w:rPr>
+        <w:lastRenderedPageBreak/>
+        <w:t>TAB AUTHORIZATIONS</w:t>
+      </w:r>
+      <w:r>
+        <w:rPr>
+          <w:b/>
+        </w:rPr>
+        <w:t>:</w:t>
+      </w:r>
+    </w:p>
+    <w:p>
+      <w:pPr>
+        <w:spacing w:line="360" w:lineRule="auto"/>
+        <w:ind w:left="198"/>
+        <w:jc w:val="both"/>
+      </w:pPr>
+      <w:r>
+        <w:rPr>
+          <w:noProof/>
+        </w:rPr>
+        <w:drawing>
+          <wp:inline distT="0" distB="0" distL="0" distR="0" wp14:anchorId="0CF6958D" wp14:editId="53173313">
+            <wp:extent cx="8863330" cy="4513580"/>
+            <wp:effectExtent l="0" t="0" r="0" b="0"/>
+            <wp:docPr id="45" name="Picture 45"/>
+            <wp:cNvGraphicFramePr>
+              <a:graphicFrameLocks xmlns:a="http://schemas.openxmlformats.org/drawingml/2006/main" noChangeAspect="1"/>
+            </wp:cNvGraphicFramePr>
+            <a:graphic xmlns:a="http://schemas.openxmlformats.org/drawingml/2006/main">
+              <a:graphicData uri="http://schemas.openxmlformats.org/drawingml/2006/picture">
+                <pic:pic xmlns:pic="http://schemas.openxmlformats.org/drawingml/2006/picture">
+                  <pic:nvPicPr>
+                    <pic:cNvPr id="0" name="Picture 12"/>
                     <pic:cNvPicPr>
                       <a:picLocks noChangeAspect="1" noChangeArrowheads="1"/>
                     </pic:cNvPicPr>
@@ -3176,7 +3238,7 @@
                   <pic:spPr bwMode="auto">
                     <a:xfrm>
                       <a:off x="0" y="0"/>
-                      <a:ext cx="8863330" cy="4192905"/>
+                      <a:ext cx="8863330" cy="4513580"/>
                     </a:xfrm>
                     <a:prstGeom prst="rect">
                       <a:avLst/>
@@ -3238,6 +3300,7 @@
         <w:jc w:val="both"/>
       </w:pPr>
       <w:r>
+        <w:lastRenderedPageBreak/>
         <w:t xml:space="preserve">– The input text for </w:t>
       </w:r>
       <w:proofErr w:type="spellStart"/>
@@ -3260,7 +3323,6 @@
         <w:jc w:val="both"/>
       </w:pPr>
       <w:r>
-        <w:lastRenderedPageBreak/>
         <w:t xml:space="preserve">– The input </w:t>
       </w:r>
       <w:r>
@@ -3459,6 +3521,21 @@
     </w:p>
     <w:p>
       <w:pPr>
+        <w:pStyle w:val="ListParagraph"/>
+        <w:numPr>
+          <w:ilvl w:val="0"/>
+          <w:numId w:val="32"/>
+        </w:numPr>
+        <w:spacing w:line="360" w:lineRule="auto"/>
+        <w:ind w:left="1260" w:hanging="540"/>
+        <w:jc w:val="both"/>
+      </w:pPr>
+      <w:r>
+        <w:t>– The total records.</w:t>
+      </w:r>
+    </w:p>
+    <w:p>
+      <w:pPr>
         <w:spacing w:line="360" w:lineRule="auto"/>
         <w:ind w:left="360"/>
         <w:jc w:val="both"/>
@@ -3479,10 +3556,10 @@
         </w:rPr>
         <w:lastRenderedPageBreak/>
         <w:drawing>
-          <wp:inline distT="0" distB="0" distL="0" distR="0" wp14:anchorId="7412E689" wp14:editId="03D0B0E1">
-            <wp:extent cx="8863330" cy="3594735"/>
+          <wp:inline distT="0" distB="0" distL="0" distR="0" wp14:anchorId="21E4C570" wp14:editId="7DFBD7E3">
+            <wp:extent cx="8863330" cy="2051050"/>
             <wp:effectExtent l="0" t="0" r="0" b="0"/>
-            <wp:docPr id="46" name="Picture 46"/>
+            <wp:docPr id="49" name="Picture 49"/>
             <wp:cNvGraphicFramePr>
               <a:graphicFrameLocks xmlns:a="http://schemas.openxmlformats.org/drawingml/2006/main" noChangeAspect="1"/>
             </wp:cNvGraphicFramePr>
@@ -3490,7 +3567,7 @@
               <a:graphicData uri="http://schemas.openxmlformats.org/drawingml/2006/picture">
                 <pic:pic xmlns:pic="http://schemas.openxmlformats.org/drawingml/2006/picture">
                   <pic:nvPicPr>
-                    <pic:cNvPr id="0" name="Picture 38"/>
+                    <pic:cNvPr id="0" name="Picture 19"/>
                     <pic:cNvPicPr>
                       <a:picLocks noChangeAspect="1" noChangeArrowheads="1"/>
                     </pic:cNvPicPr>
@@ -3511,7 +3588,7 @@
                   <pic:spPr bwMode="auto">
                     <a:xfrm>
                       <a:off x="0" y="0"/>
-                      <a:ext cx="8863330" cy="3594735"/>
+                      <a:ext cx="8863330" cy="2051050"/>
                     </a:xfrm>
                     <a:prstGeom prst="rect">
                       <a:avLst/>
@@ -3689,10 +3766,10 @@
           <w:noProof/>
         </w:rPr>
         <w:drawing>
-          <wp:inline distT="0" distB="0" distL="0" distR="0" wp14:anchorId="72C9C94D" wp14:editId="5061A250">
-            <wp:extent cx="8863330" cy="4447540"/>
+          <wp:inline distT="0" distB="0" distL="0" distR="0" wp14:anchorId="5221E32D" wp14:editId="30AB7F61">
+            <wp:extent cx="8863330" cy="4518660"/>
             <wp:effectExtent l="0" t="0" r="0" b="0"/>
-            <wp:docPr id="36" name="Picture 36"/>
+            <wp:docPr id="50" name="Picture 50"/>
             <wp:cNvGraphicFramePr>
               <a:graphicFrameLocks xmlns:a="http://schemas.openxmlformats.org/drawingml/2006/main" noChangeAspect="1"/>
             </wp:cNvGraphicFramePr>
@@ -3700,7 +3777,7 @@
               <a:graphicData uri="http://schemas.openxmlformats.org/drawingml/2006/picture">
                 <pic:pic xmlns:pic="http://schemas.openxmlformats.org/drawingml/2006/picture">
                   <pic:nvPicPr>
-                    <pic:cNvPr id="0" name="Picture 22"/>
+                    <pic:cNvPr id="0" name="Picture 21"/>
                     <pic:cNvPicPr>
                       <a:picLocks noChangeAspect="1" noChangeArrowheads="1"/>
                     </pic:cNvPicPr>
@@ -3721,7 +3798,7 @@
                   <pic:spPr bwMode="auto">
                     <a:xfrm>
                       <a:off x="0" y="0"/>
-                      <a:ext cx="8863330" cy="4447540"/>
+                      <a:ext cx="8863330" cy="4518660"/>
                     </a:xfrm>
                     <a:prstGeom prst="rect">
                       <a:avLst/>
@@ -3971,7 +4048,18 @@
       </w:pPr>
       <w:r>
         <w:lastRenderedPageBreak/>
-        <w:t>– The input date for the begin date of Inserted date.</w:t>
+        <w:t xml:space="preserve">– The </w:t>
+      </w:r>
+      <w:r>
+        <w:t xml:space="preserve">input text for </w:t>
+      </w:r>
+      <w:proofErr w:type="spellStart"/>
+      <w:r>
+        <w:t>TransID</w:t>
+      </w:r>
+      <w:proofErr w:type="spellEnd"/>
+      <w:r>
+        <w:t>.</w:t>
       </w:r>
     </w:p>
     <w:p>
@@ -3985,7 +4073,18 @@
         <w:jc w:val="both"/>
       </w:pPr>
       <w:r>
-        <w:t>– The input date for the begin date of Modified date.</w:t>
+        <w:t xml:space="preserve">– The input </w:t>
+      </w:r>
+      <w:r>
+        <w:t xml:space="preserve">text for </w:t>
+      </w:r>
+      <w:proofErr w:type="spellStart"/>
+      <w:r>
+        <w:t>TransStatusID</w:t>
+      </w:r>
+      <w:proofErr w:type="spellEnd"/>
+      <w:r>
+        <w:t>.</w:t>
       </w:r>
     </w:p>
     <w:p>
@@ -3996,11 +4095,10 @@
           <w:numId w:val="29"/>
         </w:numPr>
         <w:spacing w:line="360" w:lineRule="auto"/>
-        <w:ind w:left="1260" w:hanging="540"/>
-        <w:jc w:val="both"/>
-      </w:pPr>
-      <w:r>
-        <w:t>– The input date for the end date of Inserted date.</w:t>
+        <w:jc w:val="both"/>
+      </w:pPr>
+      <w:r>
+        <w:t>– The input date for the begin date of Inserted date.</w:t>
       </w:r>
     </w:p>
     <w:p>
@@ -4011,11 +4109,10 @@
           <w:numId w:val="29"/>
         </w:numPr>
         <w:spacing w:line="360" w:lineRule="auto"/>
-        <w:ind w:left="1260" w:hanging="540"/>
-        <w:jc w:val="both"/>
-      </w:pPr>
-      <w:r>
-        <w:t>– The input date for the end date of Modified date.</w:t>
+        <w:jc w:val="both"/>
+      </w:pPr>
+      <w:r>
+        <w:t>– The input date for the begin date of Modified date.</w:t>
       </w:r>
     </w:p>
     <w:p>
@@ -4030,7 +4127,7 @@
         <w:jc w:val="both"/>
       </w:pPr>
       <w:r>
-        <w:t>– The button to query database then show results in the table below.</w:t>
+        <w:t>– The input date for the end date of Inserted date.</w:t>
       </w:r>
     </w:p>
     <w:p>
@@ -4045,6 +4142,36 @@
         <w:jc w:val="both"/>
       </w:pPr>
       <w:r>
+        <w:t>– The input date for the end date of Modified date.</w:t>
+      </w:r>
+    </w:p>
+    <w:p>
+      <w:pPr>
+        <w:pStyle w:val="ListParagraph"/>
+        <w:numPr>
+          <w:ilvl w:val="0"/>
+          <w:numId w:val="29"/>
+        </w:numPr>
+        <w:spacing w:line="360" w:lineRule="auto"/>
+        <w:ind w:left="1260" w:hanging="540"/>
+        <w:jc w:val="both"/>
+      </w:pPr>
+      <w:r>
+        <w:t>– The button to query database then show results in the table below.</w:t>
+      </w:r>
+    </w:p>
+    <w:p>
+      <w:pPr>
+        <w:pStyle w:val="ListParagraph"/>
+        <w:numPr>
+          <w:ilvl w:val="0"/>
+          <w:numId w:val="29"/>
+        </w:numPr>
+        <w:spacing w:line="360" w:lineRule="auto"/>
+        <w:ind w:left="1260" w:hanging="540"/>
+        <w:jc w:val="both"/>
+      </w:pPr>
+      <w:r>
         <w:t xml:space="preserve">– The button to clear all filters </w:t>
       </w:r>
       <w:r>
@@ -4056,6 +4183,21 @@
     </w:p>
     <w:p>
       <w:pPr>
+        <w:pStyle w:val="ListParagraph"/>
+        <w:numPr>
+          <w:ilvl w:val="0"/>
+          <w:numId w:val="29"/>
+        </w:numPr>
+        <w:spacing w:line="360" w:lineRule="auto"/>
+        <w:ind w:left="1260" w:hanging="540"/>
+        <w:jc w:val="both"/>
+      </w:pPr>
+      <w:r>
+        <w:t>– The total records.</w:t>
+      </w:r>
+    </w:p>
+    <w:p>
+      <w:pPr>
         <w:spacing w:line="360" w:lineRule="auto"/>
         <w:ind w:firstLine="720"/>
         <w:jc w:val="both"/>
@@ -4075,10 +4217,10 @@
           <w:noProof/>
         </w:rPr>
         <w:drawing>
-          <wp:inline distT="0" distB="0" distL="0" distR="0" wp14:anchorId="4B44D6A9" wp14:editId="3F4E3BB3">
-            <wp:extent cx="8863330" cy="1781810"/>
+          <wp:inline distT="0" distB="0" distL="0" distR="0" wp14:anchorId="0C546EE1" wp14:editId="45283DA0">
+            <wp:extent cx="8863330" cy="1767840"/>
             <wp:effectExtent l="0" t="0" r="0" b="0"/>
-            <wp:docPr id="41" name="Picture 41"/>
+            <wp:docPr id="51" name="Picture 51"/>
             <wp:cNvGraphicFramePr>
               <a:graphicFrameLocks xmlns:a="http://schemas.openxmlformats.org/drawingml/2006/main" noChangeAspect="1"/>
             </wp:cNvGraphicFramePr>
@@ -4086,7 +4228,7 @@
               <a:graphicData uri="http://schemas.openxmlformats.org/drawingml/2006/picture">
                 <pic:pic xmlns:pic="http://schemas.openxmlformats.org/drawingml/2006/picture">
                   <pic:nvPicPr>
-                    <pic:cNvPr id="0" name="Picture 28"/>
+                    <pic:cNvPr id="0" name="Picture 23"/>
                     <pic:cNvPicPr>
                       <a:picLocks noChangeAspect="1" noChangeArrowheads="1"/>
                     </pic:cNvPicPr>
@@ -4107,7 +4249,7 @@
                   <pic:spPr bwMode="auto">
                     <a:xfrm>
                       <a:off x="0" y="0"/>
-                      <a:ext cx="8863330" cy="1781810"/>
+                      <a:ext cx="8863330" cy="1767840"/>
                     </a:xfrm>
                     <a:prstGeom prst="rect">
                       <a:avLst/>
@@ -4184,10 +4326,10 @@
           <w:noProof/>
         </w:rPr>
         <w:drawing>
-          <wp:inline distT="0" distB="0" distL="0" distR="0" wp14:anchorId="285A7FB6" wp14:editId="3F315F12">
-            <wp:extent cx="8863330" cy="4239260"/>
+          <wp:inline distT="0" distB="0" distL="0" distR="0" wp14:anchorId="12E460D4" wp14:editId="054645C9">
+            <wp:extent cx="8863330" cy="4347210"/>
             <wp:effectExtent l="0" t="0" r="0" b="0"/>
-            <wp:docPr id="37" name="Picture 37"/>
+            <wp:docPr id="52" name="Picture 52"/>
             <wp:cNvGraphicFramePr>
               <a:graphicFrameLocks xmlns:a="http://schemas.openxmlformats.org/drawingml/2006/main" noChangeAspect="1"/>
             </wp:cNvGraphicFramePr>
@@ -4195,7 +4337,7 @@
               <a:graphicData uri="http://schemas.openxmlformats.org/drawingml/2006/picture">
                 <pic:pic xmlns:pic="http://schemas.openxmlformats.org/drawingml/2006/picture">
                   <pic:nvPicPr>
-                    <pic:cNvPr id="0" name="Picture 24"/>
+                    <pic:cNvPr id="0" name="Picture 25"/>
                     <pic:cNvPicPr>
                       <a:picLocks noChangeAspect="1" noChangeArrowheads="1"/>
                     </pic:cNvPicPr>
@@ -4216,7 +4358,7 @@
                   <pic:spPr bwMode="auto">
                     <a:xfrm>
                       <a:off x="0" y="0"/>
-                      <a:ext cx="8863330" cy="4239260"/>
+                      <a:ext cx="8863330" cy="4347210"/>
                     </a:xfrm>
                     <a:prstGeom prst="rect">
                       <a:avLst/>
@@ -4475,7 +4617,13 @@
       </w:pPr>
       <w:r>
         <w:lastRenderedPageBreak/>
-        <w:t>– The input date for the begin date of the authorization.</w:t>
+        <w:t xml:space="preserve">– The input </w:t>
+      </w:r>
+      <w:r>
+        <w:t>text for Trans ID</w:t>
+      </w:r>
+      <w:r>
+        <w:t>.</w:t>
       </w:r>
     </w:p>
     <w:p>
@@ -4490,8 +4638,19 @@
         <w:jc w:val="both"/>
       </w:pPr>
       <w:r>
-        <w:t>– The input date for the start date of modifying authorization.</w:t>
-      </w:r>
+        <w:t xml:space="preserve">– The input </w:t>
+      </w:r>
+      <w:r>
+        <w:t xml:space="preserve">text </w:t>
+      </w:r>
+      <w:proofErr w:type="gramStart"/>
+      <w:r>
+        <w:t xml:space="preserve">for </w:t>
+      </w:r>
+      <w:r>
+        <w:t>.</w:t>
+      </w:r>
+      <w:proofErr w:type="gramEnd"/>
     </w:p>
     <w:p>
       <w:pPr>
@@ -4501,11 +4660,10 @@
           <w:numId w:val="31"/>
         </w:numPr>
         <w:spacing w:line="360" w:lineRule="auto"/>
-        <w:ind w:left="1260" w:hanging="540"/>
-        <w:jc w:val="both"/>
-      </w:pPr>
-      <w:r>
-        <w:t>– The input date for the end date of the authorization.</w:t>
+        <w:jc w:val="both"/>
+      </w:pPr>
+      <w:r>
+        <w:t>– The input date for the begin date of the authorization.</w:t>
       </w:r>
     </w:p>
     <w:p>
@@ -4520,7 +4678,7 @@
         <w:jc w:val="both"/>
       </w:pPr>
       <w:r>
-        <w:t>– The input date for the end date of modifying authorization.</w:t>
+        <w:t>– The input date for the start date of modifying authorization.</w:t>
       </w:r>
     </w:p>
     <w:p>
@@ -4535,7 +4693,7 @@
         <w:jc w:val="both"/>
       </w:pPr>
       <w:r>
-        <w:t>– The button to call request then show results in the table below.</w:t>
+        <w:t>– The input date for the end date of the authorization.</w:t>
       </w:r>
     </w:p>
     <w:p>
@@ -4550,11 +4708,58 @@
         <w:jc w:val="both"/>
       </w:pPr>
       <w:r>
+        <w:t>– The input date for the end date of modifying authorization.</w:t>
+      </w:r>
+    </w:p>
+    <w:p>
+      <w:pPr>
+        <w:pStyle w:val="ListParagraph"/>
+        <w:numPr>
+          <w:ilvl w:val="0"/>
+          <w:numId w:val="31"/>
+        </w:numPr>
+        <w:spacing w:line="360" w:lineRule="auto"/>
+        <w:ind w:left="1260" w:hanging="540"/>
+        <w:jc w:val="both"/>
+      </w:pPr>
+      <w:r>
+        <w:t>– The button to call request then show results in the table below.</w:t>
+      </w:r>
+    </w:p>
+    <w:p>
+      <w:pPr>
+        <w:pStyle w:val="ListParagraph"/>
+        <w:numPr>
+          <w:ilvl w:val="0"/>
+          <w:numId w:val="31"/>
+        </w:numPr>
+        <w:spacing w:line="360" w:lineRule="auto"/>
+        <w:ind w:left="1260" w:hanging="540"/>
+        <w:jc w:val="both"/>
+      </w:pPr>
+      <w:r>
         <w:t>– The button to clear all filters above.</w:t>
       </w:r>
     </w:p>
     <w:p>
       <w:pPr>
+        <w:pStyle w:val="ListParagraph"/>
+        <w:numPr>
+          <w:ilvl w:val="0"/>
+          <w:numId w:val="31"/>
+        </w:numPr>
+        <w:spacing w:line="360" w:lineRule="auto"/>
+        <w:ind w:left="1260" w:hanging="540"/>
+        <w:jc w:val="both"/>
+      </w:pPr>
+      <w:r>
+        <w:t>– The total records.</w:t>
+      </w:r>
+      <w:bookmarkStart w:id="5" w:name="_GoBack"/>
+      <w:bookmarkEnd w:id="5"/>
+    </w:p>
+    <w:p>
+      <w:pPr>
         <w:spacing w:line="360" w:lineRule="auto"/>
         <w:ind w:left="720"/>
         <w:jc w:val="both"/>
@@ -4574,10 +4779,10 @@
           <w:noProof/>
         </w:rPr>
         <w:drawing>
-          <wp:inline distT="0" distB="0" distL="0" distR="0" wp14:anchorId="5C9AB317" wp14:editId="08F9390A">
-            <wp:extent cx="8863330" cy="1731645"/>
+          <wp:inline distT="0" distB="0" distL="0" distR="0" wp14:anchorId="7282CDCA" wp14:editId="5007E4EC">
+            <wp:extent cx="8863330" cy="1604010"/>
             <wp:effectExtent l="0" t="0" r="0" b="0"/>
-            <wp:docPr id="42" name="Picture 42"/>
+            <wp:docPr id="54" name="Picture 54"/>
             <wp:cNvGraphicFramePr>
               <a:graphicFrameLocks xmlns:a="http://schemas.openxmlformats.org/drawingml/2006/main" noChangeAspect="1"/>
             </wp:cNvGraphicFramePr>
@@ -4585,7 +4790,7 @@
               <a:graphicData uri="http://schemas.openxmlformats.org/drawingml/2006/picture">
                 <pic:pic xmlns:pic="http://schemas.openxmlformats.org/drawingml/2006/picture">
                   <pic:nvPicPr>
-                    <pic:cNvPr id="0" name="Picture 30"/>
+                    <pic:cNvPr id="0" name="Picture 32"/>
                     <pic:cNvPicPr>
                       <a:picLocks noChangeAspect="1" noChangeArrowheads="1"/>
                     </pic:cNvPicPr>
@@ -4606,7 +4811,7 @@
                   <pic:spPr bwMode="auto">
                     <a:xfrm>
                       <a:off x="0" y="0"/>
-                      <a:ext cx="8863330" cy="1731645"/>
+                      <a:ext cx="8863330" cy="1604010"/>
                     </a:xfrm>
                     <a:prstGeom prst="rect">
                       <a:avLst/>
@@ -4652,7 +4857,7 @@
           <w:u w:val="single"/>
         </w:rPr>
       </w:pPr>
-      <w:bookmarkStart w:id="5" w:name="_Toc2870526"/>
+      <w:bookmarkStart w:id="6" w:name="_Toc2870526"/>
       <w:r>
         <w:rPr>
           <w:b/>
@@ -4682,7 +4887,7 @@
         </w:rPr>
         <w:t>Admin User</w:t>
       </w:r>
-      <w:bookmarkEnd w:id="5"/>
+      <w:bookmarkEnd w:id="6"/>
     </w:p>
     <w:p>
       <w:pPr>
@@ -4730,7 +4935,7 @@
           <w:sz w:val="28"/>
         </w:rPr>
       </w:pPr>
-      <w:bookmarkStart w:id="6" w:name="_Toc2870527"/>
+      <w:bookmarkStart w:id="7" w:name="_Toc2870527"/>
       <w:r>
         <w:rPr>
           <w:b/>
@@ -4738,7 +4943,7 @@
         </w:rPr>
         <w:t>PAGE: Login with Admin account.</w:t>
       </w:r>
-      <w:bookmarkEnd w:id="6"/>
+      <w:bookmarkEnd w:id="7"/>
       <w:r>
         <w:rPr>
           <w:b/>
@@ -4888,7 +5093,7 @@
           <w:sz w:val="28"/>
         </w:rPr>
       </w:pPr>
-      <w:bookmarkStart w:id="7" w:name="_Toc2870528"/>
+      <w:bookmarkStart w:id="8" w:name="_Toc2870528"/>
       <w:r>
         <w:rPr>
           <w:b/>
@@ -4897,7 +5102,7 @@
         <w:lastRenderedPageBreak/>
         <w:t>PAGE: Select the managing pages by Admin Users.</w:t>
       </w:r>
-      <w:bookmarkEnd w:id="7"/>
+      <w:bookmarkEnd w:id="8"/>
     </w:p>
     <w:p>
       <w:pPr>
@@ -5117,7 +5322,7 @@
           <w:sz w:val="28"/>
         </w:rPr>
       </w:pPr>
-      <w:bookmarkStart w:id="8" w:name="_Toc2870529"/>
+      <w:bookmarkStart w:id="9" w:name="_Toc2870529"/>
       <w:r>
         <w:rPr>
           <w:b/>
@@ -5125,7 +5330,7 @@
         </w:rPr>
         <w:t>PAGE: Manage users to use this web tool (add, edit, update).</w:t>
       </w:r>
-      <w:bookmarkEnd w:id="8"/>
+      <w:bookmarkEnd w:id="9"/>
     </w:p>
     <w:p>
       <w:pPr>
@@ -6070,7 +6275,7 @@
           <w:sz w:val="28"/>
         </w:rPr>
       </w:pPr>
-      <w:bookmarkStart w:id="9" w:name="_Toc2870530"/>
+      <w:bookmarkStart w:id="10" w:name="_Toc2870530"/>
       <w:r>
         <w:rPr>
           <w:i/>
@@ -6133,7 +6338,7 @@
         </w:rPr>
         <w:t>.</w:t>
       </w:r>
-      <w:bookmarkEnd w:id="9"/>
+      <w:bookmarkEnd w:id="10"/>
     </w:p>
     <w:p>
       <w:pPr>
@@ -6228,8 +6433,6 @@
       <w:r>
         <w:t>we will manage the warehouse’s connections.</w:t>
       </w:r>
-      <w:bookmarkStart w:id="10" w:name="_GoBack"/>
-      <w:bookmarkEnd w:id="10"/>
     </w:p>
     <w:p>
       <w:pPr>
@@ -11078,7 +11281,7 @@
 </file>
 
 <file path=customXml/itemProps1.xml><?xml version="1.0" encoding="utf-8"?>
-<ds:datastoreItem xmlns:ds="http://schemas.openxmlformats.org/officeDocument/2006/customXml" ds:itemID="{B204F297-47F6-4A23-B512-DD49FC4BE439}">
+<ds:datastoreItem xmlns:ds="http://schemas.openxmlformats.org/officeDocument/2006/customXml" ds:itemID="{1C384218-6546-423A-810B-53F7A8AC50C5}">
   <ds:schemaRefs>
     <ds:schemaRef ds:uri="http://schemas.openxmlformats.org/officeDocument/2006/bibliography"/>
   </ds:schemaRefs>

</xml_diff>